<commit_message>
Update SS - Home Screen and Payment Screen.docx
</commit_message>
<xml_diff>
--- a/Detail Design/Interface Design/EBR - Screen Specifications/SS - Home Screen and Payment Screen.docx
+++ b/Detail Design/Interface Design/EBR - Screen Specifications/SS - Home Screen and Payment Screen.docx
@@ -682,6 +682,252 @@
           </w:p>
         </w:tc>
       </w:tr>
+      <w:tr>
+        <w:tc>
+          <w:tcPr>
+            <w:tcW w:w="2374" w:type="dxa"/>
+          </w:tcPr>
+          <w:p>
+            <w:pPr>
+              <w:tabs>
+                <w:tab w:val="left" w:pos="1530"/>
+              </w:tabs>
+              <w:spacing w:line="360" w:lineRule="auto"/>
+            </w:pPr>
+            <w:r>
+              <w:t>Dock’s name</w:t>
+            </w:r>
+          </w:p>
+        </w:tc>
+        <w:tc>
+          <w:tcPr>
+            <w:tcW w:w="2661" w:type="dxa"/>
+          </w:tcPr>
+          <w:p>
+            <w:pPr>
+              <w:tabs>
+                <w:tab w:val="left" w:pos="1530"/>
+              </w:tabs>
+              <w:spacing w:line="360" w:lineRule="auto"/>
+            </w:pPr>
+            <w:r>
+              <w:t>30</w:t>
+            </w:r>
+          </w:p>
+        </w:tc>
+        <w:tc>
+          <w:tcPr>
+            <w:tcW w:w="2374" w:type="dxa"/>
+          </w:tcPr>
+          <w:p>
+            <w:pPr>
+              <w:tabs>
+                <w:tab w:val="left" w:pos="1530"/>
+              </w:tabs>
+              <w:spacing w:line="360" w:lineRule="auto"/>
+            </w:pPr>
+            <w:r>
+              <w:t>String</w:t>
+            </w:r>
+          </w:p>
+        </w:tc>
+        <w:tc>
+          <w:tcPr>
+            <w:tcW w:w="2374" w:type="dxa"/>
+          </w:tcPr>
+          <w:p>
+            <w:pPr>
+              <w:tabs>
+                <w:tab w:val="left" w:pos="1530"/>
+              </w:tabs>
+              <w:spacing w:line="360" w:lineRule="auto"/>
+            </w:pPr>
+            <w:r>
+              <w:t>White</w:t>
+            </w:r>
+          </w:p>
+        </w:tc>
+        <w:tc>
+          <w:tcPr>
+            <w:tcW w:w="1912" w:type="dxa"/>
+          </w:tcPr>
+          <w:p>
+            <w:pPr>
+              <w:tabs>
+                <w:tab w:val="left" w:pos="1530"/>
+              </w:tabs>
+              <w:spacing w:line="360" w:lineRule="auto"/>
+            </w:pPr>
+            <w:r>
+              <w:t>Left justified</w:t>
+            </w:r>
+          </w:p>
+        </w:tc>
+      </w:tr>
+      <w:tr>
+        <w:tc>
+          <w:tcPr>
+            <w:tcW w:w="2374" w:type="dxa"/>
+          </w:tcPr>
+          <w:p>
+            <w:pPr>
+              <w:tabs>
+                <w:tab w:val="left" w:pos="1530"/>
+              </w:tabs>
+              <w:spacing w:line="360" w:lineRule="auto"/>
+            </w:pPr>
+            <w:r>
+              <w:t>Dock’s address</w:t>
+            </w:r>
+          </w:p>
+        </w:tc>
+        <w:tc>
+          <w:tcPr>
+            <w:tcW w:w="2661" w:type="dxa"/>
+          </w:tcPr>
+          <w:p>
+            <w:pPr>
+              <w:tabs>
+                <w:tab w:val="left" w:pos="1530"/>
+              </w:tabs>
+              <w:spacing w:line="360" w:lineRule="auto"/>
+            </w:pPr>
+            <w:r>
+              <w:t>50</w:t>
+            </w:r>
+          </w:p>
+        </w:tc>
+        <w:tc>
+          <w:tcPr>
+            <w:tcW w:w="2374" w:type="dxa"/>
+          </w:tcPr>
+          <w:p>
+            <w:pPr>
+              <w:tabs>
+                <w:tab w:val="left" w:pos="1530"/>
+              </w:tabs>
+              <w:spacing w:line="360" w:lineRule="auto"/>
+            </w:pPr>
+            <w:r>
+              <w:t>String</w:t>
+            </w:r>
+          </w:p>
+        </w:tc>
+        <w:tc>
+          <w:tcPr>
+            <w:tcW w:w="2374" w:type="dxa"/>
+          </w:tcPr>
+          <w:p>
+            <w:pPr>
+              <w:tabs>
+                <w:tab w:val="left" w:pos="1530"/>
+              </w:tabs>
+              <w:spacing w:line="360" w:lineRule="auto"/>
+            </w:pPr>
+            <w:r>
+              <w:t>White</w:t>
+            </w:r>
+          </w:p>
+        </w:tc>
+        <w:tc>
+          <w:tcPr>
+            <w:tcW w:w="1912" w:type="dxa"/>
+          </w:tcPr>
+          <w:p>
+            <w:pPr>
+              <w:tabs>
+                <w:tab w:val="left" w:pos="1530"/>
+              </w:tabs>
+              <w:spacing w:line="360" w:lineRule="auto"/>
+            </w:pPr>
+            <w:r>
+              <w:t>Left justified</w:t>
+            </w:r>
+          </w:p>
+        </w:tc>
+      </w:tr>
+      <w:tr>
+        <w:tc>
+          <w:tcPr>
+            <w:tcW w:w="2374" w:type="dxa"/>
+          </w:tcPr>
+          <w:p>
+            <w:pPr>
+              <w:tabs>
+                <w:tab w:val="left" w:pos="1530"/>
+              </w:tabs>
+              <w:spacing w:line="360" w:lineRule="auto"/>
+            </w:pPr>
+            <w:r>
+              <w:t>Bike Number</w:t>
+            </w:r>
+          </w:p>
+        </w:tc>
+        <w:tc>
+          <w:tcPr>
+            <w:tcW w:w="2661" w:type="dxa"/>
+          </w:tcPr>
+          <w:p>
+            <w:pPr>
+              <w:tabs>
+                <w:tab w:val="left" w:pos="1530"/>
+              </w:tabs>
+              <w:spacing w:line="360" w:lineRule="auto"/>
+            </w:pPr>
+            <w:r>
+              <w:t>4</w:t>
+            </w:r>
+          </w:p>
+        </w:tc>
+        <w:tc>
+          <w:tcPr>
+            <w:tcW w:w="2374" w:type="dxa"/>
+          </w:tcPr>
+          <w:p>
+            <w:pPr>
+              <w:tabs>
+                <w:tab w:val="left" w:pos="1530"/>
+              </w:tabs>
+              <w:spacing w:line="360" w:lineRule="auto"/>
+            </w:pPr>
+            <w:r>
+              <w:t>Int</w:t>
+            </w:r>
+          </w:p>
+        </w:tc>
+        <w:tc>
+          <w:tcPr>
+            <w:tcW w:w="2374" w:type="dxa"/>
+          </w:tcPr>
+          <w:p>
+            <w:pPr>
+              <w:tabs>
+                <w:tab w:val="left" w:pos="1530"/>
+              </w:tabs>
+              <w:spacing w:line="360" w:lineRule="auto"/>
+            </w:pPr>
+            <w:r>
+              <w:t>White</w:t>
+            </w:r>
+          </w:p>
+        </w:tc>
+        <w:tc>
+          <w:tcPr>
+            <w:tcW w:w="1912" w:type="dxa"/>
+          </w:tcPr>
+          <w:p>
+            <w:pPr>
+              <w:tabs>
+                <w:tab w:val="left" w:pos="1530"/>
+              </w:tabs>
+              <w:spacing w:line="360" w:lineRule="auto"/>
+            </w:pPr>
+            <w:r>
+              <w:t>Left justified</w:t>
+            </w:r>
+          </w:p>
+        </w:tc>
+      </w:tr>
     </w:tbl>
     <w:p/>
     <w:p/>
@@ -701,7 +947,6 @@
         </w:numPr>
       </w:pPr>
       <w:r>
-        <w:lastRenderedPageBreak/>
         <w:t>Payment Screen</w:t>
       </w:r>
     </w:p>
@@ -1221,7 +1466,7 @@
               <w:spacing w:line="360" w:lineRule="auto"/>
             </w:pPr>
             <w:r>
-              <w:t>Invoice</w:t>
+              <w:t>Payment</w:t>
             </w:r>
             <w:r>
               <w:t xml:space="preserve"> Screen</w:t>

</xml_diff>